<commit_message>
Corrigindo a estrutura de pasta
</commit_message>
<xml_diff>
--- a/documentos/descrições gerais/Descrições Gerais.docx
+++ b/documentos/descrições gerais/Descrições Gerais.docx
@@ -184,6 +184,46 @@
           <w:szCs w:val="24"/>
         </w:rPr>
         <w:t>, editor desenvolvido pela Microsoft que inclui suporte a depuração, controle GIT, complementação de códigos e etc.</w:t>
+      </w:r>
+    </w:p>
+    <w:p>
+      <w:pPr>
+        <w:rPr>
+          <w:sz w:val="24"/>
+          <w:szCs w:val="24"/>
+        </w:rPr>
+      </w:pPr>
+      <w:r>
+        <w:rPr>
+          <w:sz w:val="24"/>
+          <w:szCs w:val="24"/>
+        </w:rPr>
+        <w:t xml:space="preserve">Hardware: Foi utilizado uma máquina com Core I7 </w:t>
+      </w:r>
+      <w:r>
+        <w:rPr>
+          <w:sz w:val="24"/>
+          <w:szCs w:val="24"/>
+        </w:rPr>
+        <w:t xml:space="preserve">4ª geração, com 8gb de </w:t>
+      </w:r>
+      <w:proofErr w:type="spellStart"/>
+      <w:proofErr w:type="gramStart"/>
+      <w:r>
+        <w:rPr>
+          <w:sz w:val="24"/>
+          <w:szCs w:val="24"/>
+        </w:rPr>
+        <w:t>ram</w:t>
+      </w:r>
+      <w:proofErr w:type="spellEnd"/>
+      <w:proofErr w:type="gramEnd"/>
+      <w:r>
+        <w:rPr>
+          <w:sz w:val="24"/>
+          <w:szCs w:val="24"/>
+        </w:rPr>
+        <w:t xml:space="preserve"> e HD de 1TB.</w:t>
       </w:r>
       <w:bookmarkStart w:id="0" w:name="_GoBack"/>
       <w:bookmarkEnd w:id="0"/>

</xml_diff>